<commit_message>
EZAF-2209 | UML, Readme, Documents updated
</commit_message>
<xml_diff>
--- a/Data-Science/Ray/Anomaly-Detection-Banking/assets/RAY Experiment Document.docx
+++ b/Data-Science/Ray/Anomaly-Detection-Banking/assets/RAY Experiment Document.docx
@@ -291,6 +291,59 @@
               <w:lang w:val="en-GB"/>
             </w:rPr>
           </w:pPr>
+          <w:r>
+            <w:rPr>
+              <w:noProof/>
+            </w:rPr>
+            <w:drawing>
+              <wp:inline distT="0" distB="0" distL="0" distR="0" wp14:anchorId="79BFDBD7" wp14:editId="62D1E802">
+                <wp:extent cx="5731510" cy="3227070"/>
+                <wp:effectExtent l="0" t="0" r="2540" b="0"/>
+                <wp:docPr id="13" name="Picture 13"/>
+                <wp:cNvGraphicFramePr>
+                  <a:graphicFrameLocks xmlns:a="http://schemas.openxmlformats.org/drawingml/2006/main" noChangeAspect="1"/>
+                </wp:cNvGraphicFramePr>
+                <a:graphic xmlns:a="http://schemas.openxmlformats.org/drawingml/2006/main">
+                  <a:graphicData uri="http://schemas.openxmlformats.org/drawingml/2006/picture">
+                    <pic:pic xmlns:pic="http://schemas.openxmlformats.org/drawingml/2006/picture">
+                      <pic:nvPicPr>
+                        <pic:cNvPr id="0" name="Picture 3"/>
+                        <pic:cNvPicPr>
+                          <a:picLocks noChangeAspect="1" noChangeArrowheads="1"/>
+                        </pic:cNvPicPr>
+                      </pic:nvPicPr>
+                      <pic:blipFill>
+                        <a:blip r:embed="rId7" cstate="print">
+                          <a:extLst>
+                            <a:ext uri="{28A0092B-C50C-407E-A947-70E740481C1C}">
+                              <a14:useLocalDpi xmlns:a14="http://schemas.microsoft.com/office/drawing/2010/main" val="0"/>
+                            </a:ext>
+                          </a:extLst>
+                        </a:blip>
+                        <a:srcRect/>
+                        <a:stretch>
+                          <a:fillRect/>
+                        </a:stretch>
+                      </pic:blipFill>
+                      <pic:spPr bwMode="auto">
+                        <a:xfrm>
+                          <a:off x="0" y="0"/>
+                          <a:ext cx="5731510" cy="3227070"/>
+                        </a:xfrm>
+                        <a:prstGeom prst="rect">
+                          <a:avLst/>
+                        </a:prstGeom>
+                        <a:noFill/>
+                        <a:ln>
+                          <a:noFill/>
+                        </a:ln>
+                      </pic:spPr>
+                    </pic:pic>
+                  </a:graphicData>
+                </a:graphic>
+              </wp:inline>
+            </w:drawing>
+          </w:r>
         </w:p>
         <w:p>
           <w:pPr>
@@ -376,13 +429,13 @@
             <mc:AlternateContent>
               <mc:Choice Requires="wps">
                 <w:drawing>
-                  <wp:anchor distT="0" distB="0" distL="114300" distR="114300" simplePos="0" relativeHeight="251659264" behindDoc="0" locked="0" layoutInCell="1" allowOverlap="1" wp14:anchorId="49860D8F" wp14:editId="453389E8">
+                  <wp:anchor distT="0" distB="0" distL="114300" distR="114300" simplePos="0" relativeHeight="251659264" behindDoc="0" locked="0" layoutInCell="1" allowOverlap="1" wp14:anchorId="49860D8F" wp14:editId="0038FFD0">
                     <wp:simplePos x="0" y="0"/>
                     <wp:positionH relativeFrom="margin">
                       <wp:align>right</wp:align>
                     </wp:positionH>
                     <wp:positionV relativeFrom="page">
-                      <wp:posOffset>4715510</wp:posOffset>
+                      <wp:posOffset>7773670</wp:posOffset>
                     </wp:positionV>
                     <wp:extent cx="6553200" cy="557784"/>
                     <wp:effectExtent l="0" t="0" r="2540" b="0"/>
@@ -485,7 +538,7 @@
                     <v:stroke joinstyle="miter"/>
                     <v:path gradientshapeok="t" o:connecttype="rect"/>
                   </v:shapetype>
-                  <v:shape id="Text Box 142" o:spid="_x0000_s1026" type="#_x0000_t202" style="position:absolute;margin-left:464.8pt;margin-top:371.3pt;width:516pt;height:43.9pt;z-index:251659264;visibility:visible;mso-wrap-style:square;mso-width-percent:1000;mso-height-percent:0;mso-wrap-distance-left:9pt;mso-wrap-distance-top:0;mso-wrap-distance-right:9pt;mso-wrap-distance-bottom:0;mso-position-horizontal:right;mso-position-horizontal-relative:margin;mso-position-vertical:absolute;mso-position-vertical-relative:page;mso-width-percent:1000;mso-height-percent:0;mso-width-relative:margin;mso-height-relative:margin;v-text-anchor:bottom" o:gfxdata="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" filled="f" stroked="f" strokeweight=".5pt">
+                  <v:shape id="Text Box 142" o:spid="_x0000_s1026" type="#_x0000_t202" style="position:absolute;margin-left:464.8pt;margin-top:612.1pt;width:516pt;height:43.9pt;z-index:251659264;visibility:visible;mso-wrap-style:square;mso-width-percent:1000;mso-height-percent:0;mso-wrap-distance-left:9pt;mso-wrap-distance-top:0;mso-wrap-distance-right:9pt;mso-wrap-distance-bottom:0;mso-position-horizontal:right;mso-position-horizontal-relative:margin;mso-position-vertical:absolute;mso-position-vertical-relative:page;mso-width-percent:1000;mso-height-percent:0;mso-width-relative:margin;mso-height-relative:margin;v-text-anchor:bottom" o:gfxdata="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" filled="f" stroked="f" strokeweight=".5pt">
                     <v:textbox style="mso-fit-shape-to-text:t" inset="0,0,0,0">
                       <w:txbxContent>
                         <w:p>
@@ -774,7 +827,7 @@
                     </pic:cNvPicPr>
                   </pic:nvPicPr>
                   <pic:blipFill>
-                    <a:blip r:embed="rId7" cstate="print">
+                    <a:blip r:embed="rId8" cstate="print">
                       <a:extLst>
                         <a:ext uri="{28A0092B-C50C-407E-A947-70E740481C1C}">
                           <a14:useLocalDpi xmlns:a14="http://schemas.microsoft.com/office/drawing/2010/main" val="0"/>
@@ -2828,7 +2881,7 @@
         </w:rPr>
         <w:t>SMOTE: Synthetic Minority Over-sampling Technique, </w:t>
       </w:r>
-      <w:hyperlink r:id="rId8" w:tgtFrame="_blank" w:history="1">
+      <w:hyperlink r:id="rId9" w:tgtFrame="_blank" w:history="1">
         <w:r>
           <w:rPr>
             <w:rFonts w:ascii="Times New Roman" w:eastAsia="Times New Roman" w:hAnsi="Times New Roman" w:cs="Times New Roman"/>
@@ -2940,47 +2993,9 @@
           <w:noProof/>
         </w:rPr>
         <w:drawing>
-          <wp:anchor distT="0" distB="0" distL="114300" distR="114300" simplePos="0" relativeHeight="251660288" behindDoc="1" locked="0" layoutInCell="1" allowOverlap="1" wp14:anchorId="37810B9A" wp14:editId="0D08A090">
-            <wp:simplePos x="0" y="0"/>
-            <wp:positionH relativeFrom="column">
-              <wp:posOffset>0</wp:posOffset>
-            </wp:positionH>
-            <wp:positionV relativeFrom="paragraph">
-              <wp:posOffset>130175</wp:posOffset>
-            </wp:positionV>
-            <wp:extent cx="5334000" cy="2535555"/>
-            <wp:effectExtent l="0" t="0" r="0" b="0"/>
-            <wp:wrapTight wrapText="bothSides">
-              <wp:wrapPolygon edited="0">
-                <wp:start x="16354" y="325"/>
-                <wp:lineTo x="2623" y="1785"/>
-                <wp:lineTo x="1851" y="1785"/>
-                <wp:lineTo x="2006" y="3246"/>
-                <wp:lineTo x="1157" y="3733"/>
-                <wp:lineTo x="1157" y="4382"/>
-                <wp:lineTo x="2623" y="5842"/>
-                <wp:lineTo x="1929" y="8439"/>
-                <wp:lineTo x="1929" y="11035"/>
-                <wp:lineTo x="1080" y="13145"/>
-                <wp:lineTo x="1311" y="13632"/>
-                <wp:lineTo x="10800" y="13632"/>
-                <wp:lineTo x="0" y="14281"/>
-                <wp:lineTo x="0" y="21421"/>
-                <wp:lineTo x="21523" y="21421"/>
-                <wp:lineTo x="21523" y="14281"/>
-                <wp:lineTo x="10800" y="13632"/>
-                <wp:lineTo x="19131" y="13632"/>
-                <wp:lineTo x="20443" y="13307"/>
-                <wp:lineTo x="20366" y="10548"/>
-                <wp:lineTo x="19903" y="8926"/>
-                <wp:lineTo x="19594" y="8439"/>
-                <wp:lineTo x="19131" y="5842"/>
-                <wp:lineTo x="20906" y="5355"/>
-                <wp:lineTo x="20674" y="1461"/>
-                <wp:lineTo x="17049" y="325"/>
-                <wp:lineTo x="16354" y="325"/>
-              </wp:wrapPolygon>
-            </wp:wrapTight>
+          <wp:inline distT="0" distB="0" distL="0" distR="0" wp14:anchorId="7C5E9DAC" wp14:editId="697C430A">
+            <wp:extent cx="5731510" cy="2606675"/>
+            <wp:effectExtent l="0" t="0" r="2540" b="3175"/>
             <wp:docPr id="6" name="Picture 6"/>
             <wp:cNvGraphicFramePr>
               <a:graphicFrameLocks xmlns:a="http://schemas.openxmlformats.org/drawingml/2006/main" noChangeAspect="1"/>
@@ -2994,21 +3009,23 @@
                       <a:picLocks noChangeAspect="1" noChangeArrowheads="1"/>
                     </pic:cNvPicPr>
                   </pic:nvPicPr>
-                  <pic:blipFill rotWithShape="1">
-                    <a:blip r:embed="rId9" cstate="print">
+                  <pic:blipFill>
+                    <a:blip r:embed="rId10" cstate="print">
                       <a:extLst>
                         <a:ext uri="{28A0092B-C50C-407E-A947-70E740481C1C}">
                           <a14:useLocalDpi xmlns:a14="http://schemas.microsoft.com/office/drawing/2010/main" val="0"/>
                         </a:ext>
                       </a:extLst>
                     </a:blip>
-                    <a:srcRect r="6935"/>
-                    <a:stretch/>
+                    <a:srcRect/>
+                    <a:stretch>
+                      <a:fillRect/>
+                    </a:stretch>
                   </pic:blipFill>
                   <pic:spPr bwMode="auto">
                     <a:xfrm>
                       <a:off x="0" y="0"/>
-                      <a:ext cx="5334000" cy="2535555"/>
+                      <a:ext cx="5731510" cy="2606675"/>
                     </a:xfrm>
                     <a:prstGeom prst="rect">
                       <a:avLst/>
@@ -3017,22 +3034,11 @@
                     <a:ln>
                       <a:noFill/>
                     </a:ln>
-                    <a:extLst>
-                      <a:ext uri="{53640926-AAD7-44D8-BBD7-CCE9431645EC}">
-                        <a14:shadowObscured xmlns:a14="http://schemas.microsoft.com/office/drawing/2010/main"/>
-                      </a:ext>
-                    </a:extLst>
                   </pic:spPr>
                 </pic:pic>
               </a:graphicData>
             </a:graphic>
-            <wp14:sizeRelH relativeFrom="page">
-              <wp14:pctWidth>0</wp14:pctWidth>
-            </wp14:sizeRelH>
-            <wp14:sizeRelV relativeFrom="page">
-              <wp14:pctHeight>0</wp14:pctHeight>
-            </wp14:sizeRelV>
-          </wp:anchor>
+          </wp:inline>
         </w:drawing>
       </w:r>
     </w:p>
@@ -3231,7 +3237,7 @@
                     </pic:cNvPicPr>
                   </pic:nvPicPr>
                   <pic:blipFill>
-                    <a:blip r:embed="rId10">
+                    <a:blip r:embed="rId11">
                       <a:extLst>
                         <a:ext uri="{28A0092B-C50C-407E-A947-70E740481C1C}">
                           <a14:useLocalDpi xmlns:a14="http://schemas.microsoft.com/office/drawing/2010/main" val="0"/>
@@ -3412,7 +3418,7 @@
                     </pic:cNvPicPr>
                   </pic:nvPicPr>
                   <pic:blipFill>
-                    <a:blip r:embed="rId11" cstate="print">
+                    <a:blip r:embed="rId12" cstate="print">
                       <a:extLst>
                         <a:ext uri="{28A0092B-C50C-407E-A947-70E740481C1C}">
                           <a14:useLocalDpi xmlns:a14="http://schemas.microsoft.com/office/drawing/2010/main" val="0"/>
@@ -3557,7 +3563,7 @@
                     <pic:cNvPicPr/>
                   </pic:nvPicPr>
                   <pic:blipFill>
-                    <a:blip r:embed="rId12"/>
+                    <a:blip r:embed="rId13"/>
                     <a:stretch>
                       <a:fillRect/>
                     </a:stretch>
@@ -3613,7 +3619,7 @@
                     </pic:cNvPicPr>
                   </pic:nvPicPr>
                   <pic:blipFill>
-                    <a:blip r:embed="rId13" cstate="print">
+                    <a:blip r:embed="rId14" cstate="print">
                       <a:extLst>
                         <a:ext uri="{28A0092B-C50C-407E-A947-70E740481C1C}">
                           <a14:useLocalDpi xmlns:a14="http://schemas.microsoft.com/office/drawing/2010/main" val="0"/>
@@ -3681,7 +3687,7 @@
                     </pic:cNvPicPr>
                   </pic:nvPicPr>
                   <pic:blipFill>
-                    <a:blip r:embed="rId14" cstate="print">
+                    <a:blip r:embed="rId15" cstate="print">
                       <a:extLst>
                         <a:ext uri="{28A0092B-C50C-407E-A947-70E740481C1C}">
                           <a14:useLocalDpi xmlns:a14="http://schemas.microsoft.com/office/drawing/2010/main" val="0"/>
@@ -3757,7 +3763,7 @@
                     <pic:cNvPicPr/>
                   </pic:nvPicPr>
                   <pic:blipFill>
-                    <a:blip r:embed="rId15"/>
+                    <a:blip r:embed="rId16"/>
                     <a:stretch>
                       <a:fillRect/>
                     </a:stretch>
@@ -3837,61 +3843,6 @@
             <wp:extent cx="5731510" cy="3223895"/>
             <wp:effectExtent l="0" t="0" r="2540" b="0"/>
             <wp:docPr id="8" name="Picture 8"/>
-            <wp:cNvGraphicFramePr>
-              <a:graphicFrameLocks xmlns:a="http://schemas.openxmlformats.org/drawingml/2006/main" noChangeAspect="1"/>
-            </wp:cNvGraphicFramePr>
-            <a:graphic xmlns:a="http://schemas.openxmlformats.org/drawingml/2006/main">
-              <a:graphicData uri="http://schemas.openxmlformats.org/drawingml/2006/picture">
-                <pic:pic xmlns:pic="http://schemas.openxmlformats.org/drawingml/2006/picture">
-                  <pic:nvPicPr>
-                    <pic:cNvPr id="1" name=""/>
-                    <pic:cNvPicPr/>
-                  </pic:nvPicPr>
-                  <pic:blipFill>
-                    <a:blip r:embed="rId16"/>
-                    <a:stretch>
-                      <a:fillRect/>
-                    </a:stretch>
-                  </pic:blipFill>
-                  <pic:spPr>
-                    <a:xfrm>
-                      <a:off x="0" y="0"/>
-                      <a:ext cx="5731510" cy="3223895"/>
-                    </a:xfrm>
-                    <a:prstGeom prst="rect">
-                      <a:avLst/>
-                    </a:prstGeom>
-                  </pic:spPr>
-                </pic:pic>
-              </a:graphicData>
-            </a:graphic>
-          </wp:inline>
-        </w:drawing>
-      </w:r>
-    </w:p>
-    <w:p>
-      <w:pPr>
-        <w:spacing w:after="0"/>
-        <w:jc w:val="both"/>
-        <w:rPr>
-          <w:rFonts w:ascii="Times New Roman" w:hAnsi="Times New Roman" w:cs="Times New Roman"/>
-          <w:sz w:val="20"/>
-          <w:szCs w:val="20"/>
-        </w:rPr>
-      </w:pPr>
-      <w:r>
-        <w:rPr>
-          <w:rFonts w:ascii="Times New Roman" w:hAnsi="Times New Roman" w:cs="Times New Roman"/>
-          <w:noProof/>
-          <w:sz w:val="20"/>
-          <w:szCs w:val="20"/>
-        </w:rPr>
-        <w:lastRenderedPageBreak/>
-        <w:drawing>
-          <wp:inline distT="0" distB="0" distL="0" distR="0" wp14:anchorId="2EFBEE0C" wp14:editId="29D280FC">
-            <wp:extent cx="5731510" cy="3223895"/>
-            <wp:effectExtent l="0" t="0" r="2540" b="0"/>
-            <wp:docPr id="5" name="Picture 5"/>
             <wp:cNvGraphicFramePr>
               <a:graphicFrameLocks xmlns:a="http://schemas.openxmlformats.org/drawingml/2006/main" noChangeAspect="1"/>
             </wp:cNvGraphicFramePr>
@@ -3934,80 +3885,6 @@
           <w:szCs w:val="20"/>
         </w:rPr>
       </w:pPr>
-    </w:p>
-    <w:p>
-      <w:pPr>
-        <w:spacing w:after="0"/>
-        <w:jc w:val="both"/>
-        <w:rPr>
-          <w:rFonts w:ascii="Times New Roman" w:hAnsi="Times New Roman" w:cs="Times New Roman"/>
-          <w:sz w:val="20"/>
-          <w:szCs w:val="20"/>
-        </w:rPr>
-      </w:pPr>
-      <w:r>
-        <w:rPr>
-          <w:rFonts w:ascii="Times New Roman" w:hAnsi="Times New Roman" w:cs="Times New Roman"/>
-          <w:sz w:val="20"/>
-          <w:szCs w:val="20"/>
-        </w:rPr>
-        <w:t>Model upload into object store (s3/</w:t>
-      </w:r>
-      <w:r>
-        <w:rPr>
-          <w:rFonts w:ascii="Times New Roman" w:hAnsi="Times New Roman" w:cs="Times New Roman"/>
-          <w:sz w:val="20"/>
-          <w:szCs w:val="20"/>
-        </w:rPr>
-        <w:t xml:space="preserve">data </w:t>
-      </w:r>
-      <w:proofErr w:type="spellStart"/>
-      <w:r>
-        <w:rPr>
-          <w:rFonts w:ascii="Times New Roman" w:hAnsi="Times New Roman" w:cs="Times New Roman"/>
-          <w:sz w:val="20"/>
-          <w:szCs w:val="20"/>
-        </w:rPr>
-        <w:t>frabric</w:t>
-      </w:r>
-      <w:proofErr w:type="spellEnd"/>
-      <w:r>
-        <w:rPr>
-          <w:rFonts w:ascii="Times New Roman" w:hAnsi="Times New Roman" w:cs="Times New Roman"/>
-          <w:sz w:val="20"/>
-          <w:szCs w:val="20"/>
-        </w:rPr>
-        <w:t xml:space="preserve"> customized </w:t>
-      </w:r>
-      <w:proofErr w:type="spellStart"/>
-      <w:r>
-        <w:rPr>
-          <w:rFonts w:ascii="Times New Roman" w:hAnsi="Times New Roman" w:cs="Times New Roman"/>
-          <w:sz w:val="20"/>
-          <w:szCs w:val="20"/>
-        </w:rPr>
-        <w:t>minio</w:t>
-      </w:r>
-      <w:proofErr w:type="spellEnd"/>
-      <w:r>
-        <w:rPr>
-          <w:rFonts w:ascii="Times New Roman" w:hAnsi="Times New Roman" w:cs="Times New Roman"/>
-          <w:sz w:val="20"/>
-          <w:szCs w:val="20"/>
-        </w:rPr>
-        <w:t>)</w:t>
-      </w:r>
-    </w:p>
-    <w:p>
-      <w:pPr>
-        <w:spacing w:after="0"/>
-        <w:jc w:val="both"/>
-        <w:rPr>
-          <w:rFonts w:ascii="Times New Roman" w:hAnsi="Times New Roman" w:cs="Times New Roman"/>
-          <w:sz w:val="20"/>
-          <w:szCs w:val="20"/>
-        </w:rPr>
-      </w:pPr>
       <w:r>
         <w:rPr>
           <w:rFonts w:ascii="Times New Roman" w:hAnsi="Times New Roman" w:cs="Times New Roman"/>
@@ -4015,11 +3892,12 @@
           <w:sz w:val="20"/>
           <w:szCs w:val="20"/>
         </w:rPr>
+        <w:lastRenderedPageBreak/>
         <w:drawing>
-          <wp:inline distT="0" distB="0" distL="0" distR="0" wp14:anchorId="109E1391" wp14:editId="673BF41C">
+          <wp:inline distT="0" distB="0" distL="0" distR="0" wp14:anchorId="2EFBEE0C" wp14:editId="29D280FC">
             <wp:extent cx="5731510" cy="3223895"/>
             <wp:effectExtent l="0" t="0" r="2540" b="0"/>
-            <wp:docPr id="12" name="Picture 12"/>
+            <wp:docPr id="5" name="Picture 5"/>
             <wp:cNvGraphicFramePr>
               <a:graphicFrameLocks xmlns:a="http://schemas.openxmlformats.org/drawingml/2006/main" noChangeAspect="1"/>
             </wp:cNvGraphicFramePr>
@@ -4079,7 +3957,15 @@
           <w:sz w:val="20"/>
           <w:szCs w:val="20"/>
         </w:rPr>
-        <w:t>Model deployed into Kubeflow (</w:t>
+        <w:t>Model upload into object store (s3/</w:t>
+      </w:r>
+      <w:r>
+        <w:rPr>
+          <w:rFonts w:ascii="Times New Roman" w:hAnsi="Times New Roman" w:cs="Times New Roman"/>
+          <w:sz w:val="20"/>
+          <w:szCs w:val="20"/>
+        </w:rPr>
+        <w:t xml:space="preserve">data </w:t>
       </w:r>
       <w:proofErr w:type="spellStart"/>
       <w:r>
@@ -4088,7 +3974,25 @@
           <w:sz w:val="20"/>
           <w:szCs w:val="20"/>
         </w:rPr>
-        <w:t>kserve</w:t>
+        <w:t>frabric</w:t>
+      </w:r>
+      <w:proofErr w:type="spellEnd"/>
+      <w:r>
+        <w:rPr>
+          <w:rFonts w:ascii="Times New Roman" w:hAnsi="Times New Roman" w:cs="Times New Roman"/>
+          <w:sz w:val="20"/>
+          <w:szCs w:val="20"/>
+        </w:rPr>
+        <w:t xml:space="preserve"> customized </w:t>
+      </w:r>
+      <w:proofErr w:type="spellStart"/>
+      <w:r>
+        <w:rPr>
+          <w:rFonts w:ascii="Times New Roman" w:hAnsi="Times New Roman" w:cs="Times New Roman"/>
+          <w:sz w:val="20"/>
+          <w:szCs w:val="20"/>
+        </w:rPr>
+        <w:t>minio</w:t>
       </w:r>
       <w:proofErr w:type="spellEnd"/>
       <w:r>
@@ -4118,10 +4022,10 @@
           <w:szCs w:val="20"/>
         </w:rPr>
         <w:drawing>
-          <wp:inline distT="0" distB="0" distL="0" distR="0" wp14:anchorId="3E908498" wp14:editId="26AAE0F8">
+          <wp:inline distT="0" distB="0" distL="0" distR="0" wp14:anchorId="109E1391" wp14:editId="673BF41C">
             <wp:extent cx="5731510" cy="3223895"/>
             <wp:effectExtent l="0" t="0" r="2540" b="0"/>
-            <wp:docPr id="10" name="Picture 10"/>
+            <wp:docPr id="12" name="Picture 12"/>
             <wp:cNvGraphicFramePr>
               <a:graphicFrameLocks xmlns:a="http://schemas.openxmlformats.org/drawingml/2006/main" noChangeAspect="1"/>
             </wp:cNvGraphicFramePr>
@@ -4181,7 +4085,25 @@
           <w:sz w:val="20"/>
           <w:szCs w:val="20"/>
         </w:rPr>
-        <w:t>Inference and prediction results:</w:t>
+        <w:t>Model deployed into Kubeflow (</w:t>
+      </w:r>
+      <w:proofErr w:type="spellStart"/>
+      <w:r>
+        <w:rPr>
+          <w:rFonts w:ascii="Times New Roman" w:hAnsi="Times New Roman" w:cs="Times New Roman"/>
+          <w:sz w:val="20"/>
+          <w:szCs w:val="20"/>
+        </w:rPr>
+        <w:t>kserve</w:t>
+      </w:r>
+      <w:proofErr w:type="spellEnd"/>
+      <w:r>
+        <w:rPr>
+          <w:rFonts w:ascii="Times New Roman" w:hAnsi="Times New Roman" w:cs="Times New Roman"/>
+          <w:sz w:val="20"/>
+          <w:szCs w:val="20"/>
+        </w:rPr>
+        <w:t>)</w:t>
       </w:r>
     </w:p>
     <w:p>
@@ -4202,10 +4124,10 @@
           <w:szCs w:val="20"/>
         </w:rPr>
         <w:drawing>
-          <wp:inline distT="0" distB="0" distL="0" distR="0" wp14:anchorId="132620B4" wp14:editId="7F52F77E">
+          <wp:inline distT="0" distB="0" distL="0" distR="0" wp14:anchorId="3E908498" wp14:editId="26AAE0F8">
             <wp:extent cx="5731510" cy="3223895"/>
             <wp:effectExtent l="0" t="0" r="2540" b="0"/>
-            <wp:docPr id="11" name="Picture 11"/>
+            <wp:docPr id="10" name="Picture 10"/>
             <wp:cNvGraphicFramePr>
               <a:graphicFrameLocks xmlns:a="http://schemas.openxmlformats.org/drawingml/2006/main" noChangeAspect="1"/>
             </wp:cNvGraphicFramePr>
@@ -4251,6 +4173,90 @@
     </w:p>
     <w:p>
       <w:pPr>
+        <w:spacing w:after="0"/>
+        <w:jc w:val="both"/>
+        <w:rPr>
+          <w:rFonts w:ascii="Times New Roman" w:hAnsi="Times New Roman" w:cs="Times New Roman"/>
+          <w:sz w:val="20"/>
+          <w:szCs w:val="20"/>
+        </w:rPr>
+      </w:pPr>
+      <w:r>
+        <w:rPr>
+          <w:rFonts w:ascii="Times New Roman" w:hAnsi="Times New Roman" w:cs="Times New Roman"/>
+          <w:sz w:val="20"/>
+          <w:szCs w:val="20"/>
+        </w:rPr>
+        <w:t>Inference and prediction results:</w:t>
+      </w:r>
+    </w:p>
+    <w:p>
+      <w:pPr>
+        <w:spacing w:after="0"/>
+        <w:jc w:val="both"/>
+        <w:rPr>
+          <w:rFonts w:ascii="Times New Roman" w:hAnsi="Times New Roman" w:cs="Times New Roman"/>
+          <w:sz w:val="20"/>
+          <w:szCs w:val="20"/>
+        </w:rPr>
+      </w:pPr>
+      <w:r>
+        <w:rPr>
+          <w:rFonts w:ascii="Times New Roman" w:hAnsi="Times New Roman" w:cs="Times New Roman"/>
+          <w:noProof/>
+          <w:sz w:val="20"/>
+          <w:szCs w:val="20"/>
+        </w:rPr>
+        <w:drawing>
+          <wp:inline distT="0" distB="0" distL="0" distR="0" wp14:anchorId="132620B4" wp14:editId="7F52F77E">
+            <wp:extent cx="5731510" cy="3223895"/>
+            <wp:effectExtent l="0" t="0" r="2540" b="0"/>
+            <wp:docPr id="11" name="Picture 11"/>
+            <wp:cNvGraphicFramePr>
+              <a:graphicFrameLocks xmlns:a="http://schemas.openxmlformats.org/drawingml/2006/main" noChangeAspect="1"/>
+            </wp:cNvGraphicFramePr>
+            <a:graphic xmlns:a="http://schemas.openxmlformats.org/drawingml/2006/main">
+              <a:graphicData uri="http://schemas.openxmlformats.org/drawingml/2006/picture">
+                <pic:pic xmlns:pic="http://schemas.openxmlformats.org/drawingml/2006/picture">
+                  <pic:nvPicPr>
+                    <pic:cNvPr id="1" name=""/>
+                    <pic:cNvPicPr/>
+                  </pic:nvPicPr>
+                  <pic:blipFill>
+                    <a:blip r:embed="rId21"/>
+                    <a:stretch>
+                      <a:fillRect/>
+                    </a:stretch>
+                  </pic:blipFill>
+                  <pic:spPr>
+                    <a:xfrm>
+                      <a:off x="0" y="0"/>
+                      <a:ext cx="5731510" cy="3223895"/>
+                    </a:xfrm>
+                    <a:prstGeom prst="rect">
+                      <a:avLst/>
+                    </a:prstGeom>
+                  </pic:spPr>
+                </pic:pic>
+              </a:graphicData>
+            </a:graphic>
+          </wp:inline>
+        </w:drawing>
+      </w:r>
+    </w:p>
+    <w:p>
+      <w:pPr>
+        <w:spacing w:after="0"/>
+        <w:jc w:val="both"/>
+        <w:rPr>
+          <w:rFonts w:ascii="Times New Roman" w:hAnsi="Times New Roman" w:cs="Times New Roman"/>
+          <w:sz w:val="20"/>
+          <w:szCs w:val="20"/>
+        </w:rPr>
+      </w:pPr>
+    </w:p>
+    <w:p>
+      <w:pPr>
         <w:shd w:val="clear" w:color="auto" w:fill="FFFFFF"/>
         <w:spacing w:after="0" w:line="240" w:lineRule="auto"/>
         <w:jc w:val="both"/>
@@ -4551,7 +4557,7 @@
           <w:lang w:eastAsia="en-GB"/>
         </w:rPr>
       </w:pPr>
-      <w:hyperlink r:id="rId21" w:tgtFrame="_blank" w:history="1">
+      <w:hyperlink r:id="rId22" w:tgtFrame="_blank" w:history="1">
         <w:r>
           <w:rPr>
             <w:rFonts w:ascii="Times New Roman" w:eastAsia="Times New Roman" w:hAnsi="Times New Roman" w:cs="Times New Roman"/>
@@ -4589,7 +4595,7 @@
           <w:lang w:eastAsia="en-GB"/>
         </w:rPr>
       </w:pPr>
-      <w:hyperlink r:id="rId22" w:tgtFrame="_blank" w:history="1">
+      <w:hyperlink r:id="rId23" w:tgtFrame="_blank" w:history="1">
         <w:r>
           <w:rPr>
             <w:rFonts w:ascii="Times New Roman" w:eastAsia="Times New Roman" w:hAnsi="Times New Roman" w:cs="Times New Roman"/>
@@ -4627,7 +4633,7 @@
           <w:lang w:eastAsia="en-GB"/>
         </w:rPr>
       </w:pPr>
-      <w:hyperlink r:id="rId23" w:tgtFrame="_blank" w:history="1">
+      <w:hyperlink r:id="rId24" w:tgtFrame="_blank" w:history="1">
         <w:r>
           <w:rPr>
             <w:rFonts w:ascii="Times New Roman" w:eastAsia="Times New Roman" w:hAnsi="Times New Roman" w:cs="Times New Roman"/>
@@ -4673,7 +4679,7 @@
         </w:rPr>
         <w:t>SMOTE: Synthetic Minority Over-sampling Technique, </w:t>
       </w:r>
-      <w:hyperlink r:id="rId24" w:tgtFrame="_blank" w:history="1">
+      <w:hyperlink r:id="rId25" w:tgtFrame="_blank" w:history="1">
         <w:r>
           <w:rPr>
             <w:rFonts w:ascii="Times New Roman" w:eastAsia="Times New Roman" w:hAnsi="Times New Roman" w:cs="Times New Roman"/>
@@ -4742,7 +4748,7 @@
         </w:rPr>
         <w:t> </w:t>
       </w:r>
-      <w:hyperlink r:id="rId25" w:tgtFrame="_blank" w:history="1">
+      <w:hyperlink r:id="rId26" w:tgtFrame="_blank" w:history="1">
         <w:r>
           <w:rPr>
             <w:rFonts w:ascii="Times New Roman" w:eastAsia="Times New Roman" w:hAnsi="Times New Roman" w:cs="Times New Roman"/>
@@ -6091,8 +6097,11 @@
   <w:rsids>
     <w:rsidRoot w:val="00A61284"/>
     <w:rsid w:val="00203DB9"/>
+    <w:rsid w:val="00224C1E"/>
+    <w:rsid w:val="009A4E27"/>
     <w:rsid w:val="009C12AA"/>
     <w:rsid w:val="00A61284"/>
+    <w:rsid w:val="00BC1564"/>
     <w:rsid w:val="00BC452E"/>
     <w:rsid w:val="00DD5E20"/>
     <w:rsid w:val="00E20923"/>

</xml_diff>